<commit_message>
Made the video window bigger and moved up.
</commit_message>
<xml_diff>
--- a/docs/poster_fair/Poster_SteveLegere.docx
+++ b/docs/poster_fair/Poster_SteveLegere.docx
@@ -728,6 +728,120 @@
         <w:t>The Media Client communicates with the application server to deliver video feed. All other data – user chat, version information, game updates, etc. – is sent and received over the TCP Client.</w:t>
       </w:r>
     </w:p>
+    <w:p>
+      <w:pPr>
+        <w:pStyle w:val="Heading1"/>
+        <w:rPr>
+          <w:i/>
+          <w:sz w:val="72"/>
+          <w:szCs w:val="72"/>
+        </w:rPr>
+      </w:pPr>
+      <w:r>
+        <w:rPr>
+          <w:i/>
+          <w:sz w:val="72"/>
+          <w:szCs w:val="72"/>
+        </w:rPr>
+        <w:lastRenderedPageBreak/>
+        <w:t>Augmented Reality</w:t>
+      </w:r>
+    </w:p>
+    <w:p/>
+    <w:p/>
+    <w:p>
+      <w:pPr>
+        <w:pStyle w:val="ListParagraph"/>
+        <w:numPr>
+          <w:ilvl w:val="0"/>
+          <w:numId w:val="19"/>
+        </w:numPr>
+        <w:rPr>
+          <w:color w:val="000000" w:themeColor="text1"/>
+          <w:sz w:val="56"/>
+          <w:szCs w:val="56"/>
+        </w:rPr>
+      </w:pPr>
+      <w:r>
+        <w:rPr>
+          <w:color w:val="000000" w:themeColor="text1"/>
+          <w:sz w:val="56"/>
+          <w:szCs w:val="56"/>
+        </w:rPr>
+        <w:t>Combining real-world video feed with computer-generated graphics to enhance the user’s perception of reality.</w:t>
+      </w:r>
+    </w:p>
+    <w:p>
+      <w:pPr>
+        <w:rPr>
+          <w:color w:val="000000" w:themeColor="text1"/>
+          <w:sz w:val="56"/>
+          <w:szCs w:val="56"/>
+        </w:rPr>
+      </w:pPr>
+    </w:p>
+    <w:p>
+      <w:pPr>
+        <w:pStyle w:val="ListParagraph"/>
+        <w:numPr>
+          <w:ilvl w:val="0"/>
+          <w:numId w:val="19"/>
+        </w:numPr>
+        <w:rPr>
+          <w:color w:val="000000" w:themeColor="text1"/>
+          <w:sz w:val="56"/>
+          <w:szCs w:val="56"/>
+        </w:rPr>
+      </w:pPr>
+      <w:r>
+        <w:rPr>
+          <w:color w:val="000000" w:themeColor="text1"/>
+          <w:sz w:val="56"/>
+          <w:szCs w:val="56"/>
+        </w:rPr>
+        <w:t>Many real-world applications and possibilities: sports broadcasts, heads-up displays (HUD), digital cameras</w:t>
+      </w:r>
+      <w:r>
+        <w:rPr>
+          <w:color w:val="000000" w:themeColor="text1"/>
+          <w:sz w:val="56"/>
+          <w:szCs w:val="56"/>
+        </w:rPr>
+        <w:t>, etc.</w:t>
+      </w:r>
+    </w:p>
+    <w:p>
+      <w:pPr>
+        <w:pStyle w:val="ListParagraph"/>
+        <w:rPr>
+          <w:color w:val="000000" w:themeColor="text1"/>
+          <w:sz w:val="56"/>
+          <w:szCs w:val="56"/>
+        </w:rPr>
+      </w:pPr>
+    </w:p>
+    <w:p>
+      <w:pPr>
+        <w:pStyle w:val="ListParagraph"/>
+        <w:numPr>
+          <w:ilvl w:val="0"/>
+          <w:numId w:val="19"/>
+        </w:numPr>
+        <w:rPr>
+          <w:color w:val="000000" w:themeColor="text1"/>
+          <w:sz w:val="56"/>
+          <w:szCs w:val="56"/>
+        </w:rPr>
+      </w:pPr>
+      <w:r>
+        <w:rPr>
+          <w:color w:val="000000" w:themeColor="text1"/>
+          <w:sz w:val="56"/>
+          <w:szCs w:val="56"/>
+        </w:rPr>
+        <w:t>OpenGL is ideal as it allows the creation of any 3D polygon; very extensive, flexible, and efficient.</w:t>
+      </w:r>
+    </w:p>
     <w:sectPr>
       <w:headerReference w:type="default" r:id="rId10"/>
       <w:pgSz w:w="12240" w:h="15840"/>
@@ -816,7 +930,7 @@
             <w:rPr>
               <w:noProof/>
             </w:rPr>
-            <w:t>1</w:t>
+            <w:t>6</w:t>
           </w:r>
         </w:fldSimple>
       </w:p>
@@ -1172,6 +1286,119 @@
     </w:lvl>
   </w:abstractNum>
   <w:abstractNum w:abstractNumId="3">
+    <w:nsid w:val="2C613505"/>
+    <w:multiLevelType w:val="hybridMultilevel"/>
+    <w:tmpl w:val="8F8A369E"/>
+    <w:lvl w:ilvl="0" w:tplc="10090001">
+      <w:start w:val="1"/>
+      <w:numFmt w:val="bullet"/>
+      <w:lvlText w:val=""/>
+      <w:lvlJc w:val="left"/>
+      <w:pPr>
+        <w:ind w:left="720" w:hanging="360"/>
+      </w:pPr>
+      <w:rPr>
+        <w:rFonts w:ascii="Symbol" w:hAnsi="Symbol" w:hint="default"/>
+      </w:rPr>
+    </w:lvl>
+    <w:lvl w:ilvl="1" w:tplc="10090003" w:tentative="1">
+      <w:start w:val="1"/>
+      <w:numFmt w:val="bullet"/>
+      <w:lvlText w:val="o"/>
+      <w:lvlJc w:val="left"/>
+      <w:pPr>
+        <w:ind w:left="1440" w:hanging="360"/>
+      </w:pPr>
+      <w:rPr>
+        <w:rFonts w:ascii="Courier New" w:hAnsi="Courier New" w:cs="Courier New" w:hint="default"/>
+      </w:rPr>
+    </w:lvl>
+    <w:lvl w:ilvl="2" w:tplc="10090005" w:tentative="1">
+      <w:start w:val="1"/>
+      <w:numFmt w:val="bullet"/>
+      <w:lvlText w:val=""/>
+      <w:lvlJc w:val="left"/>
+      <w:pPr>
+        <w:ind w:left="2160" w:hanging="360"/>
+      </w:pPr>
+      <w:rPr>
+        <w:rFonts w:ascii="Wingdings" w:hAnsi="Wingdings" w:hint="default"/>
+      </w:rPr>
+    </w:lvl>
+    <w:lvl w:ilvl="3" w:tplc="10090001" w:tentative="1">
+      <w:start w:val="1"/>
+      <w:numFmt w:val="bullet"/>
+      <w:lvlText w:val=""/>
+      <w:lvlJc w:val="left"/>
+      <w:pPr>
+        <w:ind w:left="2880" w:hanging="360"/>
+      </w:pPr>
+      <w:rPr>
+        <w:rFonts w:ascii="Symbol" w:hAnsi="Symbol" w:hint="default"/>
+      </w:rPr>
+    </w:lvl>
+    <w:lvl w:ilvl="4" w:tplc="10090003" w:tentative="1">
+      <w:start w:val="1"/>
+      <w:numFmt w:val="bullet"/>
+      <w:lvlText w:val="o"/>
+      <w:lvlJc w:val="left"/>
+      <w:pPr>
+        <w:ind w:left="3600" w:hanging="360"/>
+      </w:pPr>
+      <w:rPr>
+        <w:rFonts w:ascii="Courier New" w:hAnsi="Courier New" w:cs="Courier New" w:hint="default"/>
+      </w:rPr>
+    </w:lvl>
+    <w:lvl w:ilvl="5" w:tplc="10090005" w:tentative="1">
+      <w:start w:val="1"/>
+      <w:numFmt w:val="bullet"/>
+      <w:lvlText w:val=""/>
+      <w:lvlJc w:val="left"/>
+      <w:pPr>
+        <w:ind w:left="4320" w:hanging="360"/>
+      </w:pPr>
+      <w:rPr>
+        <w:rFonts w:ascii="Wingdings" w:hAnsi="Wingdings" w:hint="default"/>
+      </w:rPr>
+    </w:lvl>
+    <w:lvl w:ilvl="6" w:tplc="10090001" w:tentative="1">
+      <w:start w:val="1"/>
+      <w:numFmt w:val="bullet"/>
+      <w:lvlText w:val=""/>
+      <w:lvlJc w:val="left"/>
+      <w:pPr>
+        <w:ind w:left="5040" w:hanging="360"/>
+      </w:pPr>
+      <w:rPr>
+        <w:rFonts w:ascii="Symbol" w:hAnsi="Symbol" w:hint="default"/>
+      </w:rPr>
+    </w:lvl>
+    <w:lvl w:ilvl="7" w:tplc="10090003" w:tentative="1">
+      <w:start w:val="1"/>
+      <w:numFmt w:val="bullet"/>
+      <w:lvlText w:val="o"/>
+      <w:lvlJc w:val="left"/>
+      <w:pPr>
+        <w:ind w:left="5760" w:hanging="360"/>
+      </w:pPr>
+      <w:rPr>
+        <w:rFonts w:ascii="Courier New" w:hAnsi="Courier New" w:cs="Courier New" w:hint="default"/>
+      </w:rPr>
+    </w:lvl>
+    <w:lvl w:ilvl="8" w:tplc="10090005" w:tentative="1">
+      <w:start w:val="1"/>
+      <w:numFmt w:val="bullet"/>
+      <w:lvlText w:val=""/>
+      <w:lvlJc w:val="left"/>
+      <w:pPr>
+        <w:ind w:left="6480" w:hanging="360"/>
+      </w:pPr>
+      <w:rPr>
+        <w:rFonts w:ascii="Wingdings" w:hAnsi="Wingdings" w:hint="default"/>
+      </w:rPr>
+    </w:lvl>
+  </w:abstractNum>
+  <w:abstractNum w:abstractNumId="4">
     <w:nsid w:val="2EDA2FB6"/>
     <w:multiLevelType w:val="hybridMultilevel"/>
     <w:tmpl w:val="3BE62F6E"/>
@@ -1284,7 +1511,7 @@
       </w:rPr>
     </w:lvl>
   </w:abstractNum>
-  <w:abstractNum w:abstractNumId="4">
+  <w:abstractNum w:abstractNumId="5">
     <w:nsid w:val="31525534"/>
     <w:multiLevelType w:val="hybridMultilevel"/>
     <w:tmpl w:val="0B2E5BAE"/>
@@ -1397,7 +1624,7 @@
       </w:rPr>
     </w:lvl>
   </w:abstractNum>
-  <w:abstractNum w:abstractNumId="5">
+  <w:abstractNum w:abstractNumId="6">
     <w:nsid w:val="32C2722D"/>
     <w:multiLevelType w:val="hybridMultilevel"/>
     <w:tmpl w:val="FCD89120"/>
@@ -1510,7 +1737,7 @@
       </w:rPr>
     </w:lvl>
   </w:abstractNum>
-  <w:abstractNum w:abstractNumId="6">
+  <w:abstractNum w:abstractNumId="7">
     <w:nsid w:val="399A081E"/>
     <w:multiLevelType w:val="hybridMultilevel"/>
     <w:tmpl w:val="250C9702"/>
@@ -1623,7 +1850,7 @@
       </w:rPr>
     </w:lvl>
   </w:abstractNum>
-  <w:abstractNum w:abstractNumId="7">
+  <w:abstractNum w:abstractNumId="8">
     <w:nsid w:val="43F37589"/>
     <w:multiLevelType w:val="hybridMultilevel"/>
     <w:tmpl w:val="CBD40A02"/>
@@ -1736,7 +1963,7 @@
       </w:rPr>
     </w:lvl>
   </w:abstractNum>
-  <w:abstractNum w:abstractNumId="8">
+  <w:abstractNum w:abstractNumId="9">
     <w:nsid w:val="4FC45C88"/>
     <w:multiLevelType w:val="hybridMultilevel"/>
     <w:tmpl w:val="23469D74"/>
@@ -1849,7 +2076,7 @@
       </w:rPr>
     </w:lvl>
   </w:abstractNum>
-  <w:abstractNum w:abstractNumId="9">
+  <w:abstractNum w:abstractNumId="10">
     <w:nsid w:val="5A745831"/>
     <w:multiLevelType w:val="hybridMultilevel"/>
     <w:tmpl w:val="1C3EF7BC"/>
@@ -1962,7 +2189,7 @@
       </w:rPr>
     </w:lvl>
   </w:abstractNum>
-  <w:abstractNum w:abstractNumId="10">
+  <w:abstractNum w:abstractNumId="11">
     <w:nsid w:val="5B31302C"/>
     <w:multiLevelType w:val="hybridMultilevel"/>
     <w:tmpl w:val="91BC628E"/>
@@ -2102,7 +2329,7 @@
       </w:rPr>
     </w:lvl>
   </w:abstractNum>
-  <w:abstractNum w:abstractNumId="11">
+  <w:abstractNum w:abstractNumId="12">
     <w:nsid w:val="5E9F44AD"/>
     <w:multiLevelType w:val="hybridMultilevel"/>
     <w:tmpl w:val="E592A9C8"/>
@@ -2242,7 +2469,7 @@
       </w:rPr>
     </w:lvl>
   </w:abstractNum>
-  <w:abstractNum w:abstractNumId="12">
+  <w:abstractNum w:abstractNumId="13">
     <w:nsid w:val="62D309B7"/>
     <w:multiLevelType w:val="hybridMultilevel"/>
     <w:tmpl w:val="E5883FD4"/>
@@ -2355,7 +2582,7 @@
       </w:rPr>
     </w:lvl>
   </w:abstractNum>
-  <w:abstractNum w:abstractNumId="13">
+  <w:abstractNum w:abstractNumId="14">
     <w:nsid w:val="635B70BE"/>
     <w:multiLevelType w:val="hybridMultilevel"/>
     <w:tmpl w:val="DCD8C69C"/>
@@ -2468,7 +2695,7 @@
       </w:rPr>
     </w:lvl>
   </w:abstractNum>
-  <w:abstractNum w:abstractNumId="14">
+  <w:abstractNum w:abstractNumId="15">
     <w:nsid w:val="6F351181"/>
     <w:multiLevelType w:val="hybridMultilevel"/>
     <w:tmpl w:val="82D2281C"/>
@@ -2581,7 +2808,7 @@
       </w:rPr>
     </w:lvl>
   </w:abstractNum>
-  <w:abstractNum w:abstractNumId="15">
+  <w:abstractNum w:abstractNumId="16">
     <w:nsid w:val="71371140"/>
     <w:multiLevelType w:val="hybridMultilevel"/>
     <w:tmpl w:val="CA38488E"/>
@@ -2694,7 +2921,7 @@
       </w:rPr>
     </w:lvl>
   </w:abstractNum>
-  <w:abstractNum w:abstractNumId="16">
+  <w:abstractNum w:abstractNumId="17">
     <w:nsid w:val="7C7601A6"/>
     <w:multiLevelType w:val="hybridMultilevel"/>
     <w:tmpl w:val="B4C80622"/>
@@ -2807,7 +3034,7 @@
       </w:rPr>
     </w:lvl>
   </w:abstractNum>
-  <w:abstractNum w:abstractNumId="17">
+  <w:abstractNum w:abstractNumId="18">
     <w:nsid w:val="7CB50350"/>
     <w:multiLevelType w:val="hybridMultilevel"/>
     <w:tmpl w:val="7A34C194"/>
@@ -2921,58 +3148,61 @@
     </w:lvl>
   </w:abstractNum>
   <w:num w:numId="1">
-    <w:abstractNumId w:val="10"/>
+    <w:abstractNumId w:val="11"/>
   </w:num>
   <w:num w:numId="2">
-    <w:abstractNumId w:val="11"/>
+    <w:abstractNumId w:val="12"/>
   </w:num>
   <w:num w:numId="3">
     <w:abstractNumId w:val="0"/>
   </w:num>
   <w:num w:numId="4">
+    <w:abstractNumId w:val="14"/>
+  </w:num>
+  <w:num w:numId="5">
+    <w:abstractNumId w:val="18"/>
+  </w:num>
+  <w:num w:numId="6">
+    <w:abstractNumId w:val="15"/>
+  </w:num>
+  <w:num w:numId="7">
+    <w:abstractNumId w:val="9"/>
+  </w:num>
+  <w:num w:numId="8">
+    <w:abstractNumId w:val="4"/>
+  </w:num>
+  <w:num w:numId="9">
     <w:abstractNumId w:val="13"/>
   </w:num>
-  <w:num w:numId="5">
-    <w:abstractNumId w:val="17"/>
-  </w:num>
-  <w:num w:numId="6">
-    <w:abstractNumId w:val="14"/>
-  </w:num>
-  <w:num w:numId="7">
+  <w:num w:numId="10">
     <w:abstractNumId w:val="8"/>
   </w:num>
-  <w:num w:numId="8">
-    <w:abstractNumId w:val="3"/>
-  </w:num>
-  <w:num w:numId="9">
-    <w:abstractNumId w:val="12"/>
-  </w:num>
-  <w:num w:numId="10">
-    <w:abstractNumId w:val="7"/>
-  </w:num>
   <w:num w:numId="11">
-    <w:abstractNumId w:val="9"/>
+    <w:abstractNumId w:val="10"/>
   </w:num>
   <w:num w:numId="12">
     <w:abstractNumId w:val="2"/>
   </w:num>
   <w:num w:numId="13">
-    <w:abstractNumId w:val="15"/>
+    <w:abstractNumId w:val="16"/>
   </w:num>
   <w:num w:numId="14">
-    <w:abstractNumId w:val="6"/>
+    <w:abstractNumId w:val="7"/>
   </w:num>
   <w:num w:numId="15">
     <w:abstractNumId w:val="1"/>
   </w:num>
   <w:num w:numId="16">
-    <w:abstractNumId w:val="4"/>
+    <w:abstractNumId w:val="5"/>
   </w:num>
   <w:num w:numId="17">
-    <w:abstractNumId w:val="5"/>
+    <w:abstractNumId w:val="6"/>
   </w:num>
   <w:num w:numId="18">
-    <w:abstractNumId w:val="16"/>
+    <w:abstractNumId w:val="17"/>
+  </w:num>
+  <w:num w:numId="19">
+    <w:abstractNumId w:val="3"/>
   </w:num>
 </w:numbering>
 </file>
@@ -3647,7 +3877,7 @@
 </file>
 
 <file path=customXml/itemProps1.xml><?xml version="1.0" encoding="utf-8"?>
-<ds:datastoreItem xmlns:ds="http://schemas.openxmlformats.org/officeDocument/2006/customXml" ds:itemID="{E975B689-ED94-4EE9-84EA-9A434DF6160A}">
+<ds:datastoreItem xmlns:ds="http://schemas.openxmlformats.org/officeDocument/2006/customXml" ds:itemID="{9101864D-0D68-4805-BF6D-36459C761AFB}">
   <ds:schemaRefs>
     <ds:schemaRef ds:uri="http://schemas.openxmlformats.org/officeDocument/2006/bibliography"/>
   </ds:schemaRefs>

</xml_diff>